<commit_message>
fix print functionality for windows with office converter php module
</commit_message>
<xml_diff>
--- a/result/tmpResult.docx
+++ b/result/tmpResult.docx
@@ -821,7 +821,7 @@
                 <w:sz w:val="22"/>
                 <w:szCs w:val="22"/>
               </w:rPr>
-              <w:t xml:space="preserve">Squidward</w:t>
+              <w:t xml:space="preserve">Ayama Sukuna</w:t>
             </w:r>
             <w:r>
               <w:rPr>
@@ -1001,7 +1001,7 @@
                 <w:sz w:val="22"/>
                 <w:szCs w:val="22"/>
               </w:rPr>
-              <w:t xml:space="preserve">Bikini Bottom, </w:t>
+              <w:t xml:space="preserve">Japan, </w:t>
             </w:r>
             <w:r>
               <w:rPr>
@@ -1009,7 +1009,7 @@
                 <w:sz w:val="22"/>
                 <w:szCs w:val="22"/>
               </w:rPr>
-              <w:t xml:space="preserve">08 Juli 2000</w:t>
+              <w:t xml:space="preserve">03 September 1998</w:t>
             </w:r>
             <w:r>
               <w:rPr>
@@ -1369,7 +1369,7 @@
                 <w:sz w:val="22"/>
                 <w:szCs w:val="22"/>
               </w:rPr>
-              <w:t xml:space="preserve">Kasir Krusty krab</w:t>
+              <w:t xml:space="preserve">Penyihir</w:t>
             </w:r>
             <w:r>
               <w:rPr>
@@ -1549,7 +1549,7 @@
                 <w:sz w:val="22"/>
                 <w:szCs w:val="22"/>
               </w:rPr>
-              <w:t xml:space="preserve">Belum Menikah </w:t>
+              <w:t xml:space="preserve">Belum Menikah</w:t>
             </w:r>
             <w:r>
               <w:rPr>
@@ -1729,7 +1729,7 @@
                 <w:sz w:val="22"/>
                 <w:szCs w:val="22"/>
               </w:rPr>
-              <w:t xml:space="preserve">Jl. Pahlawan, Alun-alun Contong, Kec. Bubutan, Surabaya, Jawa Timur 60174</w:t>
+              <w:t xml:space="preserve">Jalan Kondang</w:t>
             </w:r>
             <w:r>
               <w:rPr>
@@ -2010,7 +2010,7 @@
                 <w:sz w:val="22"/>
                 <w:szCs w:val="22"/>
               </w:rPr>
-              <w:t xml:space="preserve">Sandy Ciks</w:t>
+              <w:t xml:space="preserve">Sayumi</w:t>
             </w:r>
             <w:r/>
           </w:p>
@@ -2157,7 +2157,7 @@
                 <w:sz w:val="22"/>
                 <w:szCs w:val="22"/>
               </w:rPr>
-              <w:t xml:space="preserve">Bikini Bottom, 22 Mei 2002</w:t>
+              <w:t xml:space="preserve">Japan, 09 Desember 2000</w:t>
             </w:r>
             <w:r/>
           </w:p>
@@ -2304,7 +2304,7 @@
                 <w:sz w:val="22"/>
                 <w:szCs w:val="22"/>
               </w:rPr>
-              <w:t xml:space="preserve">Buddha</w:t>
+              <w:t xml:space="preserve">Islam</w:t>
             </w:r>
             <w:r/>
           </w:p>
@@ -2451,7 +2451,7 @@
                 <w:sz w:val="22"/>
                 <w:szCs w:val="22"/>
               </w:rPr>
-              <w:t xml:space="preserve">Pelatih karate</w:t>
+              <w:t xml:space="preserve">Test</w:t>
             </w:r>
             <w:r/>
           </w:p>
@@ -2605,7 +2605,7 @@
                 <w:sz w:val="22"/>
                 <w:szCs w:val="22"/>
               </w:rPr>
-              <w:t xml:space="preserve">Sudah Menikah</w:t>
+              <w:t xml:space="preserve">Belum Menikah</w:t>
             </w:r>
             <w:r/>
           </w:p>
@@ -2752,7 +2752,7 @@
                 <w:sz w:val="22"/>
                 <w:szCs w:val="22"/>
               </w:rPr>
-              <w:t xml:space="preserve">Dsn Jaten, Kali Jaten, Selotapak, Trawas, Mojokerto Regency, East Java 61375</w:t>
+              <w:t xml:space="preserve">Test</w:t>
             </w:r>
             <w:r/>
           </w:p>
@@ -2843,7 +2843,7 @@
           <w:sz w:val="22"/>
           <w:szCs w:val="22"/>
         </w:rPr>
-        <w:t xml:space="preserve">senin,</w:t>
+        <w:t xml:space="preserve">Jum'at,</w:t>
       </w:r>
       <w:r>
         <w:rPr>
@@ -2859,7 +2859,7 @@
           <w:sz w:val="22"/>
           <w:szCs w:val="22"/>
         </w:rPr>
-        <w:t xml:space="preserve">tanggal 11 Februari 2025</w:t>
+        <w:t xml:space="preserve">tanggal 02 September 2000</w:t>
       </w:r>
       <w:r>
         <w:rPr>
@@ -2883,7 +2883,7 @@
           <w:sz w:val="22"/>
           <w:szCs w:val="22"/>
         </w:rPr>
-        <w:t xml:space="preserve">11.30 WIB bertempat di</w:t>
+        <w:t xml:space="preserve">09.00 WIB bertempat di</w:t>
       </w:r>
       <w:r>
         <w:rPr>
@@ -2899,7 +2899,7 @@
           <w:sz w:val="22"/>
           <w:szCs w:val="22"/>
         </w:rPr>
-        <w:t xml:space="preserve">Rumah kaca,</w:t>
+        <w:t xml:space="preserve">Shibuya,</w:t>
       </w:r>
       <w:r>
         <w:rPr>
@@ -3036,7 +3036,7 @@
           <w:sz w:val="22"/>
           <w:szCs w:val="22"/>
         </w:rPr>
-        <w:t xml:space="preserve"> 07 November 2024</w:t>
+        <w:t xml:space="preserve"> 08 November 2024</w:t>
       </w:r>
       <w:r>
         <w:rPr>

</xml_diff>

<commit_message>
fix directory path in print feature
</commit_message>
<xml_diff>
--- a/result/tmpResult.docx
+++ b/result/tmpResult.docx
@@ -821,7 +821,7 @@
                 <w:sz w:val="22"/>
                 <w:szCs w:val="22"/>
               </w:rPr>
-              <w:t xml:space="preserve">test</w:t>
+              <w:t xml:space="preserve">test test test test test test test test test test test test test test test</w:t>
             </w:r>
             <w:r>
               <w:rPr>
@@ -1009,7 +1009,7 @@
                 <w:sz w:val="22"/>
                 <w:szCs w:val="22"/>
               </w:rPr>
-              <w:t xml:space="preserve">01 Januari 0002</w:t>
+              <w:t xml:space="preserve">07 Juli 7777</w:t>
             </w:r>
             <w:r>
               <w:rPr>
@@ -2010,7 +2010,7 @@
                 <w:sz w:val="22"/>
                 <w:szCs w:val="22"/>
               </w:rPr>
-              <w:t xml:space="preserve">test</w:t>
+              <w:t xml:space="preserve">test test test test test test test test test test test</w:t>
             </w:r>
             <w:r/>
           </w:p>
@@ -2157,7 +2157,7 @@
                 <w:sz w:val="22"/>
                 <w:szCs w:val="22"/>
               </w:rPr>
-              <w:t xml:space="preserve">test, 08 Agustus 0077</w:t>
+              <w:t xml:space="preserve">test, 09 September 9999</w:t>
             </w:r>
             <w:r/>
           </w:p>
@@ -2843,7 +2843,7 @@
           <w:sz w:val="22"/>
           <w:szCs w:val="22"/>
         </w:rPr>
-        <w:t xml:space="preserve">test,</w:t>
+        <w:t xml:space="preserve">jum'at,</w:t>
       </w:r>
       <w:r>
         <w:rPr>
@@ -2859,7 +2859,7 @@
           <w:sz w:val="22"/>
           <w:szCs w:val="22"/>
         </w:rPr>
-        <w:t xml:space="preserve">tanggal 05 Mei 0555</w:t>
+        <w:t xml:space="preserve">tanggal 01 Januari 0001</w:t>
       </w:r>
       <w:r>
         <w:rPr>
@@ -2883,7 +2883,7 @@
           <w:sz w:val="22"/>
           <w:szCs w:val="22"/>
         </w:rPr>
-        <w:t xml:space="preserve">08.08 WIB bertempat di</w:t>
+        <w:t xml:space="preserve">12.00 WIB bertempat di</w:t>
       </w:r>
       <w:r>
         <w:rPr>

</xml_diff>

<commit_message>
set text color and hover effect
</commit_message>
<xml_diff>
--- a/result/tmpResult.docx
+++ b/result/tmpResult.docx
@@ -821,7 +821,7 @@
                 <w:sz w:val="22"/>
                 <w:szCs w:val="22"/>
               </w:rPr>
-              <w:t xml:space="preserve">test test test test test test test test test test test test test test test</w:t>
+              <w:t xml:space="preserve">test</w:t>
             </w:r>
             <w:r>
               <w:rPr>
@@ -1009,7 +1009,7 @@
                 <w:sz w:val="22"/>
                 <w:szCs w:val="22"/>
               </w:rPr>
-              <w:t xml:space="preserve">07 Juli 7777</w:t>
+              <w:t xml:space="preserve">09 September 9999</w:t>
             </w:r>
             <w:r>
               <w:rPr>
@@ -2010,7 +2010,7 @@
                 <w:sz w:val="22"/>
                 <w:szCs w:val="22"/>
               </w:rPr>
-              <w:t xml:space="preserve">test test test test test test test test test test test</w:t>
+              <w:t xml:space="preserve">test</w:t>
             </w:r>
             <w:r/>
           </w:p>
@@ -2157,7 +2157,7 @@
                 <w:sz w:val="22"/>
                 <w:szCs w:val="22"/>
               </w:rPr>
-              <w:t xml:space="preserve">test, 09 September 9999</w:t>
+              <w:t xml:space="preserve">test, 07 Juli 7777</w:t>
             </w:r>
             <w:r/>
           </w:p>
@@ -2843,7 +2843,7 @@
           <w:sz w:val="22"/>
           <w:szCs w:val="22"/>
         </w:rPr>
-        <w:t xml:space="preserve">jum'at,</w:t>
+        <w:t xml:space="preserve">test,</w:t>
       </w:r>
       <w:r>
         <w:rPr>
@@ -2859,7 +2859,7 @@
           <w:sz w:val="22"/>
           <w:szCs w:val="22"/>
         </w:rPr>
-        <w:t xml:space="preserve">tanggal 01 Januari 0001</w:t>
+        <w:t xml:space="preserve">tanggal 31 Maret 3333</w:t>
       </w:r>
       <w:r>
         <w:rPr>
@@ -2883,7 +2883,7 @@
           <w:sz w:val="22"/>
           <w:szCs w:val="22"/>
         </w:rPr>
-        <w:t xml:space="preserve">12.00 WIB bertempat di</w:t>
+        <w:t xml:space="preserve">09.09 WIB bertempat di</w:t>
       </w:r>
       <w:r>
         <w:rPr>
@@ -2899,7 +2899,7 @@
           <w:sz w:val="22"/>
           <w:szCs w:val="22"/>
         </w:rPr>
-        <w:t xml:space="preserve">test,</w:t>
+        <w:t xml:space="preserve">te,</w:t>
       </w:r>
       <w:r>
         <w:rPr>
@@ -3036,7 +3036,7 @@
           <w:sz w:val="22"/>
           <w:szCs w:val="22"/>
         </w:rPr>
-        <w:t xml:space="preserve"> 09 November 2024</w:t>
+        <w:t xml:space="preserve"> 10 November 2024</w:t>
       </w:r>
       <w:r>
         <w:rPr>

</xml_diff>

<commit_message>
fix delete alert version 1
</commit_message>
<xml_diff>
--- a/result/tmpResult.docx
+++ b/result/tmpResult.docx
@@ -516,7 +516,7 @@
           <w:sz w:val="22"/>
           <w:szCs w:val="22"/>
         </w:rPr>
-        <w:t xml:space="preserve">r : barcelona</w:t>
+        <w:t xml:space="preserve">r : fixsdfds</w:t>
       </w:r>
       <w:r>
         <w:rPr>
@@ -1189,7 +1189,7 @@
                 <w:sz w:val="22"/>
                 <w:szCs w:val="22"/>
               </w:rPr>
-              <w:t xml:space="preserve">Kristen</w:t>
+              <w:t xml:space="preserve">Islam</w:t>
             </w:r>
             <w:r>
               <w:rPr>
@@ -2752,7 +2752,7 @@
                 <w:sz w:val="22"/>
                 <w:szCs w:val="22"/>
               </w:rPr>
-              <w:t xml:space="preserve">hdfAKJVDSHVDSH;SDVJ</w:t>
+              <w:t xml:space="preserve">test</w:t>
             </w:r>
             <w:r/>
           </w:p>

</xml_diff>

<commit_message>
add rtrim function to address field in version 1
</commit_message>
<xml_diff>
--- a/result/tmpResult.docx
+++ b/result/tmpResult.docx
@@ -516,7 +516,7 @@
           <w:sz w:val="22"/>
           <w:szCs w:val="22"/>
         </w:rPr>
-        <w:t xml:space="preserve">r : fixsdfds</w:t>
+        <w:t xml:space="preserve">r : dfd</w:t>
       </w:r>
       <w:r>
         <w:rPr>
@@ -821,7 +821,7 @@
                 <w:sz w:val="22"/>
                 <w:szCs w:val="22"/>
               </w:rPr>
-              <w:t xml:space="preserve">pak vincent</w:t>
+              <w:t xml:space="preserve">test4</w:t>
             </w:r>
             <w:r>
               <w:rPr>
@@ -1001,7 +1001,7 @@
                 <w:sz w:val="22"/>
                 <w:szCs w:val="22"/>
               </w:rPr>
-              <w:t xml:space="preserve">flores, </w:t>
+              <w:t xml:space="preserve">test, </w:t>
             </w:r>
             <w:r>
               <w:rPr>
@@ -1009,7 +1009,7 @@
                 <w:sz w:val="22"/>
                 <w:szCs w:val="22"/>
               </w:rPr>
-              <w:t xml:space="preserve">22 Februari 2222</w:t>
+              <w:t xml:space="preserve">09 September 0099</w:t>
             </w:r>
             <w:r>
               <w:rPr>
@@ -1369,7 +1369,7 @@
                 <w:sz w:val="22"/>
                 <w:szCs w:val="22"/>
               </w:rPr>
-              <w:t xml:space="preserve">petani</w:t>
+              <w:t xml:space="preserve">test</w:t>
             </w:r>
             <w:r>
               <w:rPr>
@@ -1549,7 +1549,7 @@
                 <w:sz w:val="22"/>
                 <w:szCs w:val="22"/>
               </w:rPr>
-              <w:t xml:space="preserve">sudah menikah</w:t>
+              <w:t xml:space="preserve">test</w:t>
             </w:r>
             <w:r>
               <w:rPr>
@@ -1729,7 +1729,7 @@
                 <w:sz w:val="22"/>
                 <w:szCs w:val="22"/>
               </w:rPr>
-              <w:t xml:space="preserve">sama kontol 2</w:t>
+              <w:t xml:space="preserve">test</w:t>
             </w:r>
             <w:r>
               <w:rPr>
@@ -2010,7 +2010,7 @@
                 <w:sz w:val="22"/>
                 <w:szCs w:val="22"/>
               </w:rPr>
-              <w:t xml:space="preserve">ms breewc</w:t>
+              <w:t xml:space="preserve">test</w:t>
             </w:r>
             <w:r/>
           </w:p>
@@ -2157,7 +2157,7 @@
                 <w:sz w:val="22"/>
                 <w:szCs w:val="22"/>
               </w:rPr>
-              <w:t xml:space="preserve">singapura, 31 Maret 3333</w:t>
+              <w:t xml:space="preserve">test, 09 September 0009</w:t>
             </w:r>
             <w:r/>
           </w:p>
@@ -2451,7 +2451,7 @@
                 <w:sz w:val="22"/>
                 <w:szCs w:val="22"/>
               </w:rPr>
-              <w:t xml:space="preserve">jav</w:t>
+              <w:t xml:space="preserve">test</w:t>
             </w:r>
             <w:r/>
           </w:p>
@@ -2605,7 +2605,7 @@
                 <w:sz w:val="22"/>
                 <w:szCs w:val="22"/>
               </w:rPr>
-              <w:t xml:space="preserve">belum menikah</w:t>
+              <w:t xml:space="preserve">test</w:t>
             </w:r>
             <w:r/>
           </w:p>
@@ -2843,7 +2843,7 @@
           <w:sz w:val="22"/>
           <w:szCs w:val="22"/>
         </w:rPr>
-        <w:t xml:space="preserve">minggu,</w:t>
+        <w:t xml:space="preserve">test,</w:t>
       </w:r>
       <w:r>
         <w:rPr>
@@ -2859,7 +2859,7 @@
           <w:sz w:val="22"/>
           <w:szCs w:val="22"/>
         </w:rPr>
-        <w:t xml:space="preserve">tanggal 04 April 4444</w:t>
+        <w:t xml:space="preserve">tanggal 09 September 0099</w:t>
       </w:r>
       <w:r>
         <w:rPr>
@@ -2883,7 +2883,7 @@
           <w:sz w:val="22"/>
           <w:szCs w:val="22"/>
         </w:rPr>
-        <w:t xml:space="preserve">16.44 WIB bertempat di</w:t>
+        <w:t xml:space="preserve">09.09 WIB bertempat di</w:t>
       </w:r>
       <w:r>
         <w:rPr>
@@ -2899,7 +2899,7 @@
           <w:sz w:val="22"/>
           <w:szCs w:val="22"/>
         </w:rPr>
-        <w:t xml:space="preserve">papua,</w:t>
+        <w:t xml:space="preserve">te,</w:t>
       </w:r>
       <w:r>
         <w:rPr>

</xml_diff>

<commit_message>
change form data style for version 1
</commit_message>
<xml_diff>
--- a/result/tmpResult.docx
+++ b/result/tmpResult.docx
@@ -821,7 +821,7 @@
                 <w:sz w:val="22"/>
                 <w:szCs w:val="22"/>
               </w:rPr>
-              <w:t xml:space="preserve">test4</w:t>
+              <w:t xml:space="preserve">test</w:t>
             </w:r>
             <w:r>
               <w:rPr>
@@ -1009,7 +1009,7 @@
                 <w:sz w:val="22"/>
                 <w:szCs w:val="22"/>
               </w:rPr>
-              <w:t xml:space="preserve">09 September 0099</w:t>
+              <w:t xml:space="preserve">08 Agustus 0888</w:t>
             </w:r>
             <w:r>
               <w:rPr>
@@ -1189,7 +1189,7 @@
                 <w:sz w:val="22"/>
                 <w:szCs w:val="22"/>
               </w:rPr>
-              <w:t xml:space="preserve">Islam</w:t>
+              <w:t xml:space="preserve">Kepercayaan Terhadap Tuhan YME</w:t>
             </w:r>
             <w:r>
               <w:rPr>
@@ -1549,7 +1549,7 @@
                 <w:sz w:val="22"/>
                 <w:szCs w:val="22"/>
               </w:rPr>
-              <w:t xml:space="preserve">test</w:t>
+              <w:t xml:space="preserve">Belum Kawin</w:t>
             </w:r>
             <w:r>
               <w:rPr>
@@ -2157,7 +2157,7 @@
                 <w:sz w:val="22"/>
                 <w:szCs w:val="22"/>
               </w:rPr>
-              <w:t xml:space="preserve">test, 09 September 0009</w:t>
+              <w:t xml:space="preserve">tw, 07 Juli 0777</w:t>
             </w:r>
             <w:r/>
           </w:p>
@@ -2304,7 +2304,7 @@
                 <w:sz w:val="22"/>
                 <w:szCs w:val="22"/>
               </w:rPr>
-              <w:t xml:space="preserve">Islam</w:t>
+              <w:t xml:space="preserve">Kristen</w:t>
             </w:r>
             <w:r/>
           </w:p>
@@ -2605,7 +2605,7 @@
                 <w:sz w:val="22"/>
                 <w:szCs w:val="22"/>
               </w:rPr>
-              <w:t xml:space="preserve">test</w:t>
+              <w:t xml:space="preserve">Kawin</w:t>
             </w:r>
             <w:r/>
           </w:p>
@@ -2843,7 +2843,7 @@
           <w:sz w:val="22"/>
           <w:szCs w:val="22"/>
         </w:rPr>
-        <w:t xml:space="preserve">test,</w:t>
+        <w:t xml:space="preserve">Jum'at,</w:t>
       </w:r>
       <w:r>
         <w:rPr>
@@ -2859,7 +2859,7 @@
           <w:sz w:val="22"/>
           <w:szCs w:val="22"/>
         </w:rPr>
-        <w:t xml:space="preserve">tanggal 09 September 0099</w:t>
+        <w:t xml:space="preserve">tanggal 09 September 0999</w:t>
       </w:r>
       <w:r>
         <w:rPr>
@@ -2899,7 +2899,7 @@
           <w:sz w:val="22"/>
           <w:szCs w:val="22"/>
         </w:rPr>
-        <w:t xml:space="preserve">te,</w:t>
+        <w:t xml:space="preserve">test,</w:t>
       </w:r>
       <w:r>
         <w:rPr>
@@ -3036,7 +3036,7 @@
           <w:sz w:val="22"/>
           <w:szCs w:val="22"/>
         </w:rPr>
-        <w:t xml:space="preserve"> 11 November 2024</w:t>
+        <w:t xml:space="preserve"> 12 November 2024</w:t>
       </w:r>
       <w:r>
         <w:rPr>

</xml_diff>

<commit_message>
add ttd setting for version 1
</commit_message>
<xml_diff>
--- a/result/tmpResult.docx
+++ b/result/tmpResult.docx
@@ -516,7 +516,7 @@
           <w:sz w:val="22"/>
           <w:szCs w:val="22"/>
         </w:rPr>
-        <w:t xml:space="preserve">r : dfd</w:t>
+        <w:t xml:space="preserve">r : 474.2/1/438.7.18/2027</w:t>
       </w:r>
       <w:r>
         <w:rPr>
@@ -821,7 +821,7 @@
                 <w:sz w:val="22"/>
                 <w:szCs w:val="22"/>
               </w:rPr>
-              <w:t xml:space="preserve">test</w:t>
+              <w:t xml:space="preserve">7</w:t>
             </w:r>
             <w:r>
               <w:rPr>
@@ -1001,7 +1001,7 @@
                 <w:sz w:val="22"/>
                 <w:szCs w:val="22"/>
               </w:rPr>
-              <w:t xml:space="preserve">test, </w:t>
+              <w:t xml:space="preserve">7, </w:t>
             </w:r>
             <w:r>
               <w:rPr>
@@ -1009,7 +1009,7 @@
                 <w:sz w:val="22"/>
                 <w:szCs w:val="22"/>
               </w:rPr>
-              <w:t xml:space="preserve">08 Agustus 0888</w:t>
+              <w:t xml:space="preserve">07 Juli 0007</w:t>
             </w:r>
             <w:r>
               <w:rPr>
@@ -1369,7 +1369,7 @@
                 <w:sz w:val="22"/>
                 <w:szCs w:val="22"/>
               </w:rPr>
-              <w:t xml:space="preserve">test</w:t>
+              <w:t xml:space="preserve">7</w:t>
             </w:r>
             <w:r>
               <w:rPr>
@@ -1729,7 +1729,7 @@
                 <w:sz w:val="22"/>
                 <w:szCs w:val="22"/>
               </w:rPr>
-              <w:t xml:space="preserve">test</w:t>
+              <w:t xml:space="preserve">7</w:t>
             </w:r>
             <w:r>
               <w:rPr>
@@ -2010,7 +2010,7 @@
                 <w:sz w:val="22"/>
                 <w:szCs w:val="22"/>
               </w:rPr>
-              <w:t xml:space="preserve">test</w:t>
+              <w:t xml:space="preserve">7</w:t>
             </w:r>
             <w:r/>
           </w:p>
@@ -2157,7 +2157,7 @@
                 <w:sz w:val="22"/>
                 <w:szCs w:val="22"/>
               </w:rPr>
-              <w:t xml:space="preserve">tw, 07 Juli 0777</w:t>
+              <w:t xml:space="preserve">7, 07 Juli 0077</w:t>
             </w:r>
             <w:r/>
           </w:p>
@@ -2304,7 +2304,7 @@
                 <w:sz w:val="22"/>
                 <w:szCs w:val="22"/>
               </w:rPr>
-              <w:t xml:space="preserve">Kristen</w:t>
+              <w:t xml:space="preserve">Islam</w:t>
             </w:r>
             <w:r/>
           </w:p>
@@ -2451,7 +2451,7 @@
                 <w:sz w:val="22"/>
                 <w:szCs w:val="22"/>
               </w:rPr>
-              <w:t xml:space="preserve">test</w:t>
+              <w:t xml:space="preserve">7</w:t>
             </w:r>
             <w:r/>
           </w:p>
@@ -2605,7 +2605,7 @@
                 <w:sz w:val="22"/>
                 <w:szCs w:val="22"/>
               </w:rPr>
-              <w:t xml:space="preserve">Kawin</w:t>
+              <w:t xml:space="preserve">Belum Kawin</w:t>
             </w:r>
             <w:r/>
           </w:p>
@@ -2752,7 +2752,7 @@
                 <w:sz w:val="22"/>
                 <w:szCs w:val="22"/>
               </w:rPr>
-              <w:t xml:space="preserve">test</w:t>
+              <w:t xml:space="preserve">7</w:t>
             </w:r>
             <w:r/>
           </w:p>
@@ -2859,7 +2859,7 @@
           <w:sz w:val="22"/>
           <w:szCs w:val="22"/>
         </w:rPr>
-        <w:t xml:space="preserve">tanggal 09 September 0999</w:t>
+        <w:t xml:space="preserve">tanggal 07 Juli 0007</w:t>
       </w:r>
       <w:r>
         <w:rPr>
@@ -2883,7 +2883,7 @@
           <w:sz w:val="22"/>
           <w:szCs w:val="22"/>
         </w:rPr>
-        <w:t xml:space="preserve">09.09 WIB bertempat di</w:t>
+        <w:t xml:space="preserve">07.07 WIB bertempat di</w:t>
       </w:r>
       <w:r>
         <w:rPr>
@@ -2899,7 +2899,7 @@
           <w:sz w:val="22"/>
           <w:szCs w:val="22"/>
         </w:rPr>
-        <w:t xml:space="preserve">test,</w:t>
+        <w:t xml:space="preserve">7,</w:t>
       </w:r>
       <w:r>
         <w:rPr>
@@ -3002,466 +3002,653 @@
         </w:rPr>
       </w:r>
     </w:p>
+    <w:tbl>
+      <w:tblPr>
+        <w:tblStyle w:val="847"/>
+        <w:tblW w:w="0" w:type="auto"/>
+        <w:jc w:val="right"/>
+        <w:tblBorders/>
+        <w:tblLook w:val="04A0" w:firstRow="1" w:lastRow="0" w:firstColumn="1" w:lastColumn="0" w:noHBand="0" w:noVBand="1"/>
+      </w:tblPr>
+      <w:tblGrid>
+        <w:gridCol w:w="4059"/>
+      </w:tblGrid>
+      <w:tr>
+        <w:trPr>
+          <w:trHeight w:val="299"/>
+        </w:trPr>
+        <w:tc>
+          <w:tcPr>
+            <w:tcBorders>
+              <w:top w:val="none" w:color="000000" w:sz="4" w:space="0"/>
+              <w:left w:val="none" w:color="000000" w:sz="4" w:space="0"/>
+              <w:bottom w:val="none" w:color="000000" w:sz="4" w:space="0"/>
+              <w:right w:val="none" w:color="000000" w:sz="4" w:space="0"/>
+            </w:tcBorders>
+            <w:tcW w:w="4059" w:type="dxa"/>
+            <w:vMerge w:val="restart"/>
+            <w:textDirection w:val="lrTb"/>
+            <w:noWrap w:val="false"/>
+          </w:tcPr>
+          <w:p>
+            <w:pPr>
+              <w:pBdr/>
+              <w:spacing/>
+              <w:ind/>
+              <w:rPr/>
+            </w:pPr>
+            <w:r/>
+            <w:r>
+              <w:rPr>
+                <w:rFonts w:ascii="Arial" w:hAnsi="Arial" w:cs="Arial"/>
+                <w:sz w:val="22"/>
+                <w:szCs w:val="22"/>
+              </w:rPr>
+              <w:t xml:space="preserve">Porong</w:t>
+            </w:r>
+            <w:r>
+              <w:rPr>
+                <w:rFonts w:ascii="Arial" w:hAnsi="Arial" w:cs="Arial"/>
+                <w:sz w:val="22"/>
+                <w:szCs w:val="22"/>
+              </w:rPr>
+              <w:t xml:space="preserve">,</w:t>
+            </w:r>
+            <w:r>
+              <w:rPr>
+                <w:rFonts w:ascii="Arial" w:hAnsi="Arial" w:cs="Arial"/>
+                <w:sz w:val="22"/>
+                <w:szCs w:val="22"/>
+              </w:rPr>
+              <w:t xml:space="preserve"> 12 November 2024</w:t>
+            </w:r>
+            <w:r>
+              <w:rPr>
+                <w:rFonts w:ascii="Arial" w:hAnsi="Arial" w:cs="Arial"/>
+                <w:sz w:val="22"/>
+                <w:szCs w:val="22"/>
+              </w:rPr>
+            </w:r>
+            <w:r>
+              <w:rPr>
+                <w:rFonts w:ascii="Arial" w:hAnsi="Arial" w:cs="Arial"/>
+                <w:sz w:val="22"/>
+                <w:szCs w:val="22"/>
+              </w:rPr>
+            </w:r>
+            <w:r/>
+          </w:p>
+        </w:tc>
+      </w:tr>
+      <w:tr>
+        <w:trPr>
+          <w:trHeight w:val="299"/>
+        </w:trPr>
+        <w:tc>
+          <w:tcPr>
+            <w:tcBorders>
+              <w:top w:val="none" w:color="000000" w:sz="4" w:space="0"/>
+              <w:left w:val="none" w:color="000000" w:sz="4" w:space="0"/>
+              <w:bottom w:val="none" w:color="000000" w:sz="4" w:space="0"/>
+              <w:right w:val="none" w:color="000000" w:sz="4" w:space="0"/>
+            </w:tcBorders>
+            <w:tcW w:w="4059" w:type="dxa"/>
+            <w:vMerge w:val="restart"/>
+            <w:textDirection w:val="lrTb"/>
+            <w:noWrap w:val="false"/>
+          </w:tcPr>
+          <w:p>
+            <w:pPr>
+              <w:pBdr/>
+              <w:spacing/>
+              <w:ind/>
+              <w:rPr/>
+            </w:pPr>
+            <w:r/>
+            <w:r>
+              <w:rPr>
+                <w:rFonts w:ascii="Arial" w:hAnsi="Arial" w:cs="Arial"/>
+                <w:b/>
+                <w:sz w:val="22"/>
+                <w:szCs w:val="22"/>
+              </w:rPr>
+              <w:t xml:space="preserve">An. CAMAT  PORONG</w:t>
+            </w:r>
+            <w:r>
+              <w:rPr>
+                <w:rFonts w:ascii="Arial" w:hAnsi="Arial" w:cs="Arial"/>
+                <w:b/>
+                <w:bCs/>
+                <w:sz w:val="22"/>
+                <w:szCs w:val="22"/>
+                <w:highlight w:val="none"/>
+              </w:rPr>
+            </w:r>
+            <w:r>
+              <w:rPr>
+                <w:rFonts w:ascii="Arial" w:hAnsi="Arial" w:cs="Arial"/>
+                <w:b/>
+                <w:bCs/>
+                <w:sz w:val="22"/>
+                <w:szCs w:val="22"/>
+                <w:highlight w:val="none"/>
+              </w:rPr>
+            </w:r>
+            <w:r>
+              <w:rPr>
+                <w:rFonts w:ascii="Arial" w:hAnsi="Arial" w:cs="Arial"/>
+                <w:b/>
+                <w:bCs/>
+                <w:sz w:val="22"/>
+                <w:szCs w:val="22"/>
+                <w:highlight w:val="none"/>
+              </w:rPr>
+            </w:r>
+            <w:r/>
+          </w:p>
+        </w:tc>
+      </w:tr>
+      <w:tr>
+        <w:trPr>
+          <w:trHeight w:val="299"/>
+        </w:trPr>
+        <w:tc>
+          <w:tcPr>
+            <w:tcBorders>
+              <w:top w:val="none" w:color="000000" w:sz="4" w:space="0"/>
+              <w:left w:val="none" w:color="000000" w:sz="4" w:space="0"/>
+              <w:bottom w:val="none" w:color="000000" w:sz="4" w:space="0"/>
+              <w:right w:val="none" w:color="000000" w:sz="4" w:space="0"/>
+            </w:tcBorders>
+            <w:tcW w:w="4059" w:type="dxa"/>
+            <w:textDirection w:val="lrTb"/>
+            <w:noWrap w:val="false"/>
+          </w:tcPr>
+          <w:p>
+            <w:pPr>
+              <w:pStyle w:val="838"/>
+              <w:pBdr/>
+              <w:spacing w:line="276" w:lineRule="auto"/>
+              <w:ind/>
+              <w:jc w:val="left"/>
+              <w:rPr>
+                <w:rFonts w:ascii="Arial" w:hAnsi="Arial" w:cs="Arial"/>
+                <w:b w:val="0"/>
+                <w:bCs w:val="0"/>
+                <w:sz w:val="22"/>
+                <w:szCs w:val="22"/>
+                <w:highlight w:val="none"/>
+              </w:rPr>
+            </w:pPr>
+            <w:r>
+              <w:rPr>
+                <w:rFonts w:ascii="Arial" w:hAnsi="Arial" w:cs="Arial"/>
+                <w:b/>
+                <w:bCs/>
+                <w:sz w:val="22"/>
+                <w:szCs w:val="22"/>
+                <w:highlight w:val="none"/>
+              </w:rPr>
+            </w:r>
+            <w:r>
+              <w:rPr>
+                <w:rFonts w:ascii="Arial" w:hAnsi="Arial" w:cs="Arial"/>
+                <w:b w:val="0"/>
+                <w:bCs w:val="0"/>
+                <w:sz w:val="22"/>
+                <w:szCs w:val="22"/>
+                <w:highlight w:val="none"/>
+              </w:rPr>
+              <w:t xml:space="preserve">Kassubag Umum dan Kepegawaian</w:t>
+            </w:r>
+            <w:r>
+              <w:rPr>
+                <w:rFonts w:ascii="Arial" w:hAnsi="Arial" w:cs="Arial"/>
+                <w:b w:val="0"/>
+                <w:bCs w:val="0"/>
+                <w:sz w:val="22"/>
+                <w:szCs w:val="22"/>
+                <w:highlight w:val="none"/>
+              </w:rPr>
+            </w:r>
+            <w:r>
+              <w:rPr>
+                <w:rFonts w:ascii="Arial" w:hAnsi="Arial" w:cs="Arial"/>
+                <w:b w:val="0"/>
+                <w:bCs w:val="0"/>
+                <w:sz w:val="22"/>
+                <w:szCs w:val="22"/>
+                <w:highlight w:val="none"/>
+              </w:rPr>
+            </w:r>
+          </w:p>
+        </w:tc>
+      </w:tr>
+      <w:tr>
+        <w:trPr>
+          <w:trHeight w:val="299"/>
+        </w:trPr>
+        <w:tc>
+          <w:tcPr>
+            <w:tcBorders>
+              <w:top w:val="none" w:color="000000" w:sz="4" w:space="0"/>
+              <w:left w:val="none" w:color="000000" w:sz="4" w:space="0"/>
+              <w:bottom w:val="none" w:color="000000" w:sz="4" w:space="0"/>
+              <w:right w:val="none" w:color="000000" w:sz="4" w:space="0"/>
+            </w:tcBorders>
+            <w:tcW w:w="4059" w:type="dxa"/>
+            <w:textDirection w:val="lrTb"/>
+            <w:noWrap w:val="false"/>
+          </w:tcPr>
+          <w:p>
+            <w:pPr>
+              <w:pBdr/>
+              <w:spacing w:line="276" w:lineRule="auto"/>
+              <w:ind/>
+              <w:rPr>
+                <w:rFonts w:ascii="Arial" w:hAnsi="Arial" w:cs="Arial"/>
+                <w:b/>
+                <w:bCs/>
+                <w:sz w:val="22"/>
+                <w:szCs w:val="22"/>
+                <w:highlight w:val="none"/>
+              </w:rPr>
+            </w:pPr>
+            <w:r>
+              <w:rPr>
+                <w:rFonts w:ascii="Arial" w:hAnsi="Arial" w:cs="Arial"/>
+                <w:b/>
+                <w:bCs/>
+                <w:sz w:val="22"/>
+                <w:szCs w:val="22"/>
+                <w:highlight w:val="none"/>
+              </w:rPr>
+            </w:r>
+            <w:r>
+              <w:rPr>
+                <w:rFonts w:ascii="Arial" w:hAnsi="Arial" w:cs="Arial"/>
+                <w:b/>
+                <w:bCs/>
+                <w:sz w:val="22"/>
+                <w:szCs w:val="22"/>
+                <w:highlight w:val="none"/>
+              </w:rPr>
+            </w:r>
+          </w:p>
+          <w:p>
+            <w:pPr>
+              <w:pBdr/>
+              <w:spacing w:line="276" w:lineRule="auto"/>
+              <w:ind/>
+              <w:rPr>
+                <w:rFonts w:ascii="Arial" w:hAnsi="Arial" w:cs="Arial"/>
+                <w:b/>
+                <w:bCs/>
+                <w:sz w:val="22"/>
+                <w:szCs w:val="22"/>
+                <w:highlight w:val="none"/>
+              </w:rPr>
+            </w:pPr>
+            <w:r>
+              <w:rPr>
+                <w:rFonts w:ascii="Arial" w:hAnsi="Arial" w:cs="Arial"/>
+                <w:b/>
+                <w:bCs/>
+                <w:sz w:val="22"/>
+                <w:szCs w:val="22"/>
+                <w:highlight w:val="none"/>
+              </w:rPr>
+            </w:r>
+            <w:r>
+              <w:rPr>
+                <w:rFonts w:ascii="Arial" w:hAnsi="Arial" w:cs="Arial"/>
+                <w:b/>
+                <w:bCs/>
+                <w:sz w:val="22"/>
+                <w:szCs w:val="22"/>
+                <w:highlight w:val="none"/>
+              </w:rPr>
+            </w:r>
+          </w:p>
+          <w:p>
+            <w:pPr>
+              <w:pBdr/>
+              <w:spacing w:line="276" w:lineRule="auto"/>
+              <w:ind/>
+              <w:rPr>
+                <w:rFonts w:ascii="Arial" w:hAnsi="Arial" w:cs="Arial"/>
+                <w:b/>
+                <w:bCs/>
+                <w:sz w:val="22"/>
+                <w:szCs w:val="22"/>
+                <w:highlight w:val="none"/>
+              </w:rPr>
+            </w:pPr>
+            <w:r>
+              <w:rPr>
+                <w:rFonts w:ascii="Arial" w:hAnsi="Arial" w:cs="Arial"/>
+                <w:b/>
+                <w:bCs/>
+                <w:sz w:val="22"/>
+                <w:szCs w:val="22"/>
+                <w:highlight w:val="none"/>
+              </w:rPr>
+            </w:r>
+            <w:r>
+              <w:rPr>
+                <w:rFonts w:ascii="Arial" w:hAnsi="Arial" w:cs="Arial"/>
+                <w:b/>
+                <w:bCs/>
+                <w:sz w:val="22"/>
+                <w:szCs w:val="22"/>
+                <w:highlight w:val="none"/>
+              </w:rPr>
+            </w:r>
+          </w:p>
+          <w:p>
+            <w:pPr>
+              <w:pStyle w:val="838"/>
+              <w:pBdr/>
+              <w:spacing w:line="276" w:lineRule="auto"/>
+              <w:ind/>
+              <w:rPr>
+                <w:rFonts w:ascii="Arial" w:hAnsi="Arial" w:cs="Arial"/>
+                <w:b/>
+                <w:bCs/>
+                <w:sz w:val="22"/>
+                <w:szCs w:val="22"/>
+                <w:highlight w:val="none"/>
+              </w:rPr>
+            </w:pPr>
+            <w:r>
+              <w:rPr>
+                <w:rFonts w:ascii="Arial" w:hAnsi="Arial" w:cs="Arial"/>
+                <w:b/>
+                <w:bCs/>
+                <w:sz w:val="22"/>
+                <w:szCs w:val="22"/>
+                <w:highlight w:val="none"/>
+              </w:rPr>
+            </w:r>
+            <w:r>
+              <w:rPr>
+                <w:rFonts w:ascii="Arial" w:hAnsi="Arial" w:cs="Arial"/>
+                <w:b/>
+                <w:bCs/>
+                <w:sz w:val="22"/>
+                <w:szCs w:val="22"/>
+                <w:highlight w:val="none"/>
+              </w:rPr>
+            </w:r>
+          </w:p>
+        </w:tc>
+      </w:tr>
+      <w:tr>
+        <w:trPr>
+          <w:trHeight w:val="299"/>
+        </w:trPr>
+        <w:tc>
+          <w:tcPr>
+            <w:tcBorders>
+              <w:top w:val="none" w:color="000000" w:sz="4" w:space="0"/>
+              <w:left w:val="none" w:color="000000" w:sz="4" w:space="0"/>
+              <w:bottom w:val="none" w:color="000000" w:sz="4" w:space="0"/>
+              <w:right w:val="none" w:color="000000" w:sz="4" w:space="0"/>
+            </w:tcBorders>
+            <w:tcW w:w="4059" w:type="dxa"/>
+            <w:textDirection w:val="lrTb"/>
+            <w:noWrap w:val="false"/>
+          </w:tcPr>
+          <w:p>
+            <w:pPr>
+              <w:pStyle w:val="838"/>
+              <w:pBdr/>
+              <w:spacing w:line="276" w:lineRule="auto"/>
+              <w:ind/>
+              <w:rPr>
+                <w:rFonts w:ascii="Arial" w:hAnsi="Arial" w:cs="Arial"/>
+                <w:b/>
+                <w:bCs/>
+                <w:sz w:val="22"/>
+                <w:szCs w:val="22"/>
+                <w:highlight w:val="none"/>
+              </w:rPr>
+            </w:pPr>
+            <w:r>
+              <w:rPr>
+                <w:rFonts w:ascii="Arial" w:hAnsi="Arial" w:cs="Arial"/>
+                <w:b/>
+                <w:bCs/>
+                <w:sz w:val="22"/>
+                <w:szCs w:val="22"/>
+                <w:highlight w:val="none"/>
+              </w:rPr>
+            </w:r>
+            <w:r>
+              <w:rPr>
+                <w:rFonts w:ascii="Arial" w:hAnsi="Arial" w:cs="Arial"/>
+                <w:b/>
+                <w:bCs/>
+                <w:sz w:val="22"/>
+                <w:szCs w:val="22"/>
+                <w:highlight w:val="none"/>
+              </w:rPr>
+              <w:t xml:space="preserve">Evan</w:t>
+            </w:r>
+            <w:r>
+              <w:rPr>
+                <w:rFonts w:ascii="Arial" w:hAnsi="Arial" w:cs="Arial"/>
+                <w:b/>
+                <w:bCs/>
+                <w:sz w:val="22"/>
+                <w:szCs w:val="22"/>
+                <w:highlight w:val="none"/>
+              </w:rPr>
+            </w:r>
+            <w:r>
+              <w:rPr>
+                <w:rFonts w:ascii="Arial" w:hAnsi="Arial" w:cs="Arial"/>
+                <w:b/>
+                <w:bCs/>
+                <w:sz w:val="22"/>
+                <w:szCs w:val="22"/>
+                <w:highlight w:val="none"/>
+              </w:rPr>
+            </w:r>
+          </w:p>
+        </w:tc>
+      </w:tr>
+      <w:tr>
+        <w:trPr>
+          <w:trHeight w:val="299"/>
+        </w:trPr>
+        <w:tc>
+          <w:tcPr>
+            <w:tcBorders>
+              <w:top w:val="none" w:color="000000" w:sz="4" w:space="0"/>
+              <w:left w:val="none" w:color="000000" w:sz="4" w:space="0"/>
+              <w:bottom w:val="none" w:color="000000" w:sz="4" w:space="0"/>
+              <w:right w:val="none" w:color="000000" w:sz="4" w:space="0"/>
+            </w:tcBorders>
+            <w:tcW w:w="4059" w:type="dxa"/>
+            <w:vMerge w:val="restart"/>
+            <w:textDirection w:val="lrTb"/>
+            <w:noWrap w:val="false"/>
+          </w:tcPr>
+          <w:p>
+            <w:pPr>
+              <w:pStyle w:val="838"/>
+              <w:pBdr/>
+              <w:spacing w:line="276" w:lineRule="auto"/>
+              <w:ind/>
+              <w:rPr>
+                <w:rFonts w:ascii="Arial" w:hAnsi="Arial" w:cs="Arial"/>
+                <w:b w:val="0"/>
+                <w:bCs w:val="0"/>
+                <w:sz w:val="22"/>
+                <w:szCs w:val="22"/>
+                <w:highlight w:val="none"/>
+              </w:rPr>
+            </w:pPr>
+            <w:r>
+              <w:rPr>
+                <w:rFonts w:ascii="Arial" w:hAnsi="Arial" w:cs="Arial"/>
+                <w:b/>
+                <w:bCs/>
+                <w:sz w:val="22"/>
+                <w:szCs w:val="22"/>
+                <w:highlight w:val="none"/>
+              </w:rPr>
+            </w:r>
+            <w:r>
+              <w:rPr>
+                <w:rFonts w:ascii="Arial" w:hAnsi="Arial" w:cs="Arial"/>
+                <w:b w:val="0"/>
+                <w:bCs w:val="0"/>
+                <w:sz w:val="22"/>
+                <w:szCs w:val="22"/>
+                <w:highlight w:val="none"/>
+              </w:rPr>
+              <w:t xml:space="preserve">Penata Muda</w:t>
+            </w:r>
+            <w:r>
+              <w:rPr>
+                <w:rFonts w:ascii="Arial" w:hAnsi="Arial" w:cs="Arial"/>
+                <w:b w:val="0"/>
+                <w:bCs w:val="0"/>
+                <w:sz w:val="22"/>
+                <w:szCs w:val="22"/>
+                <w:highlight w:val="none"/>
+              </w:rPr>
+            </w:r>
+            <w:r>
+              <w:rPr>
+                <w:rFonts w:ascii="Arial" w:hAnsi="Arial" w:cs="Arial"/>
+                <w:b w:val="0"/>
+                <w:bCs w:val="0"/>
+                <w:sz w:val="22"/>
+                <w:szCs w:val="22"/>
+                <w:highlight w:val="none"/>
+              </w:rPr>
+            </w:r>
+            <w:r>
+              <w:rPr>
+                <w:rFonts w:ascii="Arial" w:hAnsi="Arial" w:cs="Arial"/>
+                <w:b/>
+                <w:bCs/>
+                <w:sz w:val="22"/>
+                <w:szCs w:val="22"/>
+                <w:highlight w:val="none"/>
+              </w:rPr>
+            </w:r>
+            <w:r>
+              <w:rPr>
+                <w:rFonts w:ascii="Arial" w:hAnsi="Arial" w:cs="Arial"/>
+                <w:b/>
+                <w:bCs/>
+                <w:sz w:val="22"/>
+                <w:szCs w:val="22"/>
+                <w:highlight w:val="none"/>
+              </w:rPr>
+            </w:r>
+            <w:r>
+              <w:rPr>
+                <w:rFonts w:ascii="Arial" w:hAnsi="Arial" w:cs="Arial"/>
+                <w:b w:val="0"/>
+                <w:bCs w:val="0"/>
+                <w:sz w:val="22"/>
+                <w:szCs w:val="22"/>
+                <w:highlight w:val="none"/>
+              </w:rPr>
+            </w:r>
+          </w:p>
+        </w:tc>
+      </w:tr>
+      <w:tr>
+        <w:trPr>
+          <w:trHeight w:val="299"/>
+        </w:trPr>
+        <w:tc>
+          <w:tcPr>
+            <w:tcBorders>
+              <w:top w:val="none" w:color="000000" w:sz="4" w:space="0"/>
+              <w:left w:val="none" w:color="000000" w:sz="4" w:space="0"/>
+              <w:bottom w:val="none" w:color="000000" w:sz="4" w:space="0"/>
+              <w:right w:val="none" w:color="000000" w:sz="4" w:space="0"/>
+            </w:tcBorders>
+            <w:tcW w:w="4059" w:type="dxa"/>
+            <w:textDirection w:val="lrTb"/>
+            <w:noWrap w:val="false"/>
+          </w:tcPr>
+          <w:p>
+            <w:pPr>
+              <w:pStyle w:val="838"/>
+              <w:pBdr/>
+              <w:spacing w:line="276" w:lineRule="auto"/>
+              <w:ind/>
+              <w:rPr>
+                <w:rFonts w:ascii="Arial" w:hAnsi="Arial" w:cs="Arial"/>
+                <w:b w:val="0"/>
+                <w:bCs w:val="0"/>
+                <w:sz w:val="22"/>
+                <w:szCs w:val="22"/>
+                <w:highlight w:val="none"/>
+              </w:rPr>
+            </w:pPr>
+            <w:r>
+              <w:rPr>
+                <w:rFonts w:ascii="Arial" w:hAnsi="Arial" w:cs="Arial"/>
+                <w:b/>
+                <w:bCs/>
+                <w:sz w:val="22"/>
+                <w:szCs w:val="22"/>
+                <w:highlight w:val="none"/>
+              </w:rPr>
+            </w:r>
+            <w:r>
+              <w:rPr>
+                <w:rFonts w:ascii="Arial" w:hAnsi="Arial" w:cs="Arial"/>
+                <w:b w:val="0"/>
+                <w:bCs w:val="0"/>
+                <w:sz w:val="22"/>
+                <w:szCs w:val="22"/>
+                <w:highlight w:val="none"/>
+              </w:rPr>
+              <w:t xml:space="preserve">NIP. 196807102007011039</w:t>
+            </w:r>
+            <w:r>
+              <w:rPr>
+                <w:rFonts w:ascii="Arial" w:hAnsi="Arial" w:cs="Arial"/>
+                <w:b w:val="0"/>
+                <w:bCs w:val="0"/>
+                <w:sz w:val="22"/>
+                <w:szCs w:val="22"/>
+                <w:highlight w:val="none"/>
+              </w:rPr>
+            </w:r>
+            <w:r>
+              <w:rPr>
+                <w:rFonts w:ascii="Arial" w:hAnsi="Arial" w:cs="Arial"/>
+                <w:b w:val="0"/>
+                <w:bCs w:val="0"/>
+                <w:sz w:val="22"/>
+                <w:szCs w:val="22"/>
+                <w:highlight w:val="none"/>
+              </w:rPr>
+            </w:r>
+          </w:p>
+        </w:tc>
+      </w:tr>
+    </w:tbl>
     <w:p>
       <w:pPr>
-        <w:pStyle w:val="838"/>
-        <w:pBdr/>
-        <w:spacing w:line="276" w:lineRule="auto"/>
-        <w:ind w:firstLine="720" w:left="5040"/>
-        <w:rPr>
-          <w:rFonts w:ascii="Arial" w:hAnsi="Arial" w:cs="Arial"/>
-          <w:sz w:val="22"/>
-          <w:szCs w:val="22"/>
-        </w:rPr>
-      </w:pPr>
-      <w:r>
-        <w:rPr>
-          <w:rFonts w:ascii="Arial" w:hAnsi="Arial" w:cs="Arial"/>
-          <w:sz w:val="22"/>
-          <w:szCs w:val="22"/>
-        </w:rPr>
-        <w:t xml:space="preserve">Porong</w:t>
-      </w:r>
-      <w:r>
-        <w:rPr>
-          <w:rFonts w:ascii="Arial" w:hAnsi="Arial" w:cs="Arial"/>
-          <w:sz w:val="22"/>
-          <w:szCs w:val="22"/>
-        </w:rPr>
-        <w:t xml:space="preserve">,</w:t>
-      </w:r>
-      <w:r>
-        <w:rPr>
-          <w:rFonts w:ascii="Arial" w:hAnsi="Arial" w:cs="Arial"/>
-          <w:sz w:val="22"/>
-          <w:szCs w:val="22"/>
-        </w:rPr>
-        <w:t xml:space="preserve"> 12 November 2024</w:t>
-      </w:r>
-      <w:r>
-        <w:rPr>
-          <w:rFonts w:ascii="Arial" w:hAnsi="Arial" w:cs="Arial"/>
-          <w:sz w:val="22"/>
-          <w:szCs w:val="22"/>
-        </w:rPr>
-      </w:r>
-      <w:r>
-        <w:rPr>
-          <w:rFonts w:ascii="Arial" w:hAnsi="Arial" w:cs="Arial"/>
-          <w:sz w:val="22"/>
-          <w:szCs w:val="22"/>
-        </w:rPr>
-      </w:r>
-    </w:p>
-    <w:p>
-      <w:pPr>
-        <w:pStyle w:val="838"/>
-        <w:pBdr/>
-        <w:spacing w:line="276" w:lineRule="auto"/>
-        <w:ind w:firstLine="720" w:left="5040"/>
-        <w:rPr>
-          <w:rFonts w:ascii="Arial" w:hAnsi="Arial" w:cs="Arial"/>
-          <w:b/>
-          <w:sz w:val="22"/>
-          <w:szCs w:val="22"/>
-        </w:rPr>
-      </w:pPr>
-      <w:r>
-        <w:rPr>
-          <w:rFonts w:ascii="Arial" w:hAnsi="Arial" w:cs="Arial"/>
-          <w:b/>
-          <w:sz w:val="22"/>
-          <w:szCs w:val="22"/>
-        </w:rPr>
-        <w:t xml:space="preserve">An. CAMAT  PORONG</w:t>
-      </w:r>
-      <w:r>
-        <w:rPr>
-          <w:rFonts w:ascii="Arial" w:hAnsi="Arial" w:cs="Arial"/>
-          <w:b/>
-          <w:sz w:val="22"/>
-          <w:szCs w:val="22"/>
-        </w:rPr>
-      </w:r>
-      <w:r>
-        <w:rPr>
-          <w:rFonts w:ascii="Arial" w:hAnsi="Arial" w:cs="Arial"/>
-          <w:b/>
-          <w:sz w:val="22"/>
-          <w:szCs w:val="22"/>
-        </w:rPr>
-      </w:r>
-    </w:p>
-    <w:p>
-      <w:pPr>
-        <w:pStyle w:val="838"/>
-        <w:pBdr/>
-        <w:spacing w:line="276" w:lineRule="auto"/>
-        <w:ind w:firstLine="720" w:left="5040"/>
-        <w:rPr>
-          <w:rFonts w:ascii="Arial" w:hAnsi="Arial" w:cs="Arial"/>
-          <w:sz w:val="22"/>
-          <w:szCs w:val="22"/>
-        </w:rPr>
-      </w:pPr>
-      <w:r>
-        <w:rPr>
-          <w:rFonts w:ascii="Arial" w:hAnsi="Arial" w:cs="Arial"/>
-          <w:sz w:val="22"/>
-          <w:szCs w:val="22"/>
-        </w:rPr>
-        <w:t xml:space="preserve">Kassubag Umum dan Kepegawaian</w:t>
-      </w:r>
-      <w:r>
-        <w:rPr>
-          <w:rFonts w:ascii="Arial" w:hAnsi="Arial" w:cs="Arial"/>
-          <w:sz w:val="22"/>
-          <w:szCs w:val="22"/>
-        </w:rPr>
-      </w:r>
-      <w:r>
-        <w:rPr>
-          <w:rFonts w:ascii="Arial" w:hAnsi="Arial" w:cs="Arial"/>
-          <w:sz w:val="22"/>
-          <w:szCs w:val="22"/>
-        </w:rPr>
-      </w:r>
-    </w:p>
-    <w:p>
-      <w:pPr>
-        <w:pStyle w:val="838"/>
-        <w:pBdr/>
-        <w:spacing w:line="276" w:lineRule="auto"/>
-        <w:ind/>
-        <w:rPr>
-          <w:rFonts w:ascii="Arial" w:hAnsi="Arial" w:cs="Arial"/>
-          <w:b/>
-          <w:sz w:val="22"/>
-          <w:szCs w:val="22"/>
-        </w:rPr>
-      </w:pPr>
-      <w:r>
-        <w:rPr>
-          <w:rFonts w:ascii="Arial" w:hAnsi="Arial" w:cs="Arial"/>
-          <w:b/>
-          <w:sz w:val="22"/>
-          <w:szCs w:val="22"/>
-        </w:rPr>
-      </w:r>
-      <w:r>
-        <w:rPr>
-          <w:rFonts w:ascii="Arial" w:hAnsi="Arial" w:cs="Arial"/>
-          <w:b/>
-          <w:sz w:val="22"/>
-          <w:szCs w:val="22"/>
-        </w:rPr>
-      </w:r>
-      <w:r>
-        <w:rPr>
-          <w:rFonts w:ascii="Arial" w:hAnsi="Arial" w:cs="Arial"/>
-          <w:b/>
-          <w:sz w:val="22"/>
-          <w:szCs w:val="22"/>
-        </w:rPr>
-      </w:r>
-    </w:p>
-    <w:p>
-      <w:pPr>
-        <w:pStyle w:val="838"/>
-        <w:pBdr/>
-        <w:spacing w:line="276" w:lineRule="auto"/>
-        <w:ind/>
-        <w:rPr>
-          <w:rFonts w:ascii="Arial" w:hAnsi="Arial" w:cs="Arial"/>
-          <w:b/>
-          <w:sz w:val="22"/>
-          <w:szCs w:val="22"/>
-        </w:rPr>
-      </w:pPr>
-      <w:r>
-        <w:rPr>
-          <w:rFonts w:ascii="Arial" w:hAnsi="Arial" w:cs="Arial"/>
-          <w:b/>
-          <w:sz w:val="22"/>
-          <w:szCs w:val="22"/>
-        </w:rPr>
-      </w:r>
-      <w:r>
-        <w:rPr>
-          <w:rFonts w:ascii="Arial" w:hAnsi="Arial" w:cs="Arial"/>
-          <w:b/>
-          <w:sz w:val="22"/>
-          <w:szCs w:val="22"/>
-        </w:rPr>
-      </w:r>
-      <w:r>
-        <w:rPr>
-          <w:rFonts w:ascii="Arial" w:hAnsi="Arial" w:cs="Arial"/>
-          <w:b/>
-          <w:sz w:val="22"/>
-          <w:szCs w:val="22"/>
-        </w:rPr>
-      </w:r>
-    </w:p>
-    <w:p>
-      <w:pPr>
-        <w:pStyle w:val="838"/>
-        <w:pBdr/>
-        <w:spacing w:line="276" w:lineRule="auto"/>
-        <w:ind/>
-        <w:rPr>
-          <w:rFonts w:ascii="Arial" w:hAnsi="Arial" w:cs="Arial"/>
-          <w:b/>
-          <w:sz w:val="22"/>
-          <w:szCs w:val="22"/>
-        </w:rPr>
-      </w:pPr>
-      <w:r>
-        <w:rPr>
-          <w:rFonts w:ascii="Arial" w:hAnsi="Arial" w:cs="Arial"/>
-          <w:b/>
-          <w:sz w:val="22"/>
-          <w:szCs w:val="22"/>
-        </w:rPr>
-        <w:t xml:space="preserve">     </w:t>
-      </w:r>
-      <w:r>
-        <w:rPr>
-          <w:rFonts w:ascii="Arial" w:hAnsi="Arial" w:cs="Arial"/>
-          <w:b/>
-          <w:sz w:val="22"/>
-          <w:szCs w:val="22"/>
-        </w:rPr>
-      </w:r>
-      <w:r>
-        <w:rPr>
-          <w:rFonts w:ascii="Arial" w:hAnsi="Arial" w:cs="Arial"/>
-          <w:b/>
-          <w:sz w:val="22"/>
-          <w:szCs w:val="22"/>
-        </w:rPr>
-      </w:r>
-    </w:p>
-    <w:p>
-      <w:pPr>
-        <w:pStyle w:val="838"/>
-        <w:pBdr/>
-        <w:spacing w:line="276" w:lineRule="auto"/>
-        <w:ind/>
-        <w:rPr>
-          <w:rFonts w:ascii="Arial" w:hAnsi="Arial" w:cs="Arial"/>
-          <w:b/>
-          <w:sz w:val="22"/>
-          <w:szCs w:val="22"/>
-        </w:rPr>
-      </w:pPr>
-      <w:r>
-        <w:rPr>
-          <w:rFonts w:ascii="Arial" w:hAnsi="Arial" w:cs="Arial"/>
-          <w:b/>
-          <w:sz w:val="22"/>
-          <w:szCs w:val="22"/>
-        </w:rPr>
-      </w:r>
-      <w:r>
-        <w:rPr>
-          <w:rFonts w:ascii="Arial" w:hAnsi="Arial" w:cs="Arial"/>
-          <w:b/>
-          <w:sz w:val="22"/>
-          <w:szCs w:val="22"/>
-        </w:rPr>
-      </w:r>
-      <w:r>
-        <w:rPr>
-          <w:rFonts w:ascii="Arial" w:hAnsi="Arial" w:cs="Arial"/>
-          <w:b/>
-          <w:sz w:val="22"/>
-          <w:szCs w:val="22"/>
-        </w:rPr>
-      </w:r>
-    </w:p>
-    <w:p>
-      <w:pPr>
-        <w:pStyle w:val="838"/>
-        <w:pBdr/>
-        <w:spacing w:line="276" w:lineRule="auto"/>
-        <w:ind w:firstLine="720" w:left="5040"/>
-        <w:rPr>
-          <w:rFonts w:ascii="Arial" w:hAnsi="Arial" w:cs="Arial"/>
-          <w:b/>
-          <w:sz w:val="22"/>
-          <w:szCs w:val="22"/>
-          <w:u w:val="single"/>
-        </w:rPr>
-      </w:pPr>
-      <w:r>
-        <w:rPr>
-          <w:rFonts w:ascii="Arial" w:hAnsi="Arial" w:cs="Arial"/>
-          <w:b/>
-          <w:sz w:val="22"/>
-          <w:szCs w:val="22"/>
-          <w:u w:val="single"/>
-        </w:rPr>
-        <w:t xml:space="preserve">SUYONO,S.SOS.</w:t>
-      </w:r>
-      <w:r>
-        <w:rPr>
-          <w:rFonts w:ascii="Arial" w:hAnsi="Arial" w:cs="Arial"/>
-          <w:b/>
-          <w:sz w:val="22"/>
-          <w:szCs w:val="22"/>
-          <w:u w:val="single"/>
-        </w:rPr>
-      </w:r>
-      <w:r>
-        <w:rPr>
-          <w:rFonts w:ascii="Arial" w:hAnsi="Arial" w:cs="Arial"/>
-          <w:b/>
-          <w:sz w:val="22"/>
-          <w:szCs w:val="22"/>
-          <w:u w:val="single"/>
-        </w:rPr>
-      </w:r>
-    </w:p>
-    <w:p>
-      <w:pPr>
-        <w:pStyle w:val="838"/>
-        <w:pBdr/>
-        <w:spacing w:line="276" w:lineRule="auto"/>
-        <w:ind w:firstLine="720" w:left="4320"/>
-        <w:rPr>
-          <w:rFonts w:ascii="Arial" w:hAnsi="Arial" w:cs="Arial"/>
-          <w:sz w:val="22"/>
-          <w:szCs w:val="22"/>
-          <w:highlight w:val="none"/>
-        </w:rPr>
-      </w:pPr>
-      <w:r>
-        <w:rPr>
-          <w:rFonts w:ascii="Arial" w:hAnsi="Arial" w:cs="Arial"/>
-          <w:sz w:val="22"/>
-          <w:szCs w:val="22"/>
-        </w:rPr>
-        <w:t xml:space="preserve">            </w:t>
-      </w:r>
-      <w:r>
-        <w:rPr>
-          <w:rFonts w:ascii="Arial" w:hAnsi="Arial" w:cs="Arial"/>
-          <w:sz w:val="22"/>
-          <w:szCs w:val="22"/>
-        </w:rPr>
-        <w:t xml:space="preserve">Penata Muda</w:t>
-      </w:r>
-      <w:r>
-        <w:rPr>
-          <w:rFonts w:ascii="Arial" w:hAnsi="Arial" w:cs="Arial"/>
-          <w:sz w:val="22"/>
-          <w:szCs w:val="22"/>
-          <w:highlight w:val="none"/>
-        </w:rPr>
-      </w:r>
-      <w:r>
-        <w:rPr>
-          <w:rFonts w:ascii="Arial" w:hAnsi="Arial" w:cs="Arial"/>
-          <w:sz w:val="22"/>
-          <w:szCs w:val="22"/>
-          <w:highlight w:val="none"/>
-        </w:rPr>
-      </w:r>
-    </w:p>
-    <w:p>
-      <w:pPr>
-        <w:pStyle w:val="838"/>
-        <w:pBdr/>
-        <w:spacing w:line="276" w:lineRule="auto"/>
-        <w:ind w:firstLine="720" w:left="4320"/>
-        <w:rPr>
-          <w:rFonts w:ascii="Arial" w:hAnsi="Arial" w:cs="Arial"/>
-          <w:sz w:val="22"/>
-          <w:szCs w:val="22"/>
-        </w:rPr>
-      </w:pPr>
-      <w:r>
-        <w:rPr>
-          <w:rFonts w:ascii="Arial" w:hAnsi="Arial" w:cs="Arial"/>
-          <w:sz w:val="22"/>
-          <w:szCs w:val="22"/>
-          <w:highlight w:val="none"/>
-        </w:rPr>
-        <w:tab/>
-      </w:r>
-      <w:r>
-        <w:rPr>
-          <w:rFonts w:ascii="Arial" w:hAnsi="Arial" w:cs="Arial"/>
-          <w:sz w:val="22"/>
-          <w:szCs w:val="22"/>
-        </w:rPr>
-        <w:t xml:space="preserve">NIP. </w:t>
-      </w:r>
-      <w:r>
-        <w:rPr>
-          <w:rFonts w:ascii="Arial" w:hAnsi="Arial" w:cs="Arial"/>
-          <w:sz w:val="22"/>
-          <w:szCs w:val="22"/>
-        </w:rPr>
-        <w:t xml:space="preserve">1</w:t>
-      </w:r>
-      <w:r>
-        <w:rPr>
-          <w:rFonts w:ascii="Arial" w:hAnsi="Arial" w:cs="Arial"/>
-          <w:sz w:val="22"/>
-          <w:szCs w:val="22"/>
-        </w:rPr>
-        <w:t xml:space="preserve">96807102007011039</w:t>
-      </w:r>
-      <w:r>
-        <w:rPr>
-          <w:rFonts w:ascii="Arial" w:hAnsi="Arial" w:cs="Arial"/>
-          <w:sz w:val="22"/>
-          <w:szCs w:val="22"/>
-        </w:rPr>
-      </w:r>
-      <w:r>
-        <w:rPr>
-          <w:rFonts w:ascii="Arial" w:hAnsi="Arial" w:cs="Arial"/>
-          <w:sz w:val="22"/>
-          <w:szCs w:val="22"/>
-        </w:rPr>
-      </w:r>
-    </w:p>
-    <w:p>
-      <w:pPr>
-        <w:pStyle w:val="838"/>
-        <w:pBdr/>
-        <w:spacing w:line="276" w:lineRule="auto"/>
-        <w:ind w:left="0"/>
-        <w:rPr>
-          <w:rFonts w:ascii="Arial" w:hAnsi="Arial" w:cs="Arial"/>
-          <w:sz w:val="22"/>
-          <w:szCs w:val="22"/>
-        </w:rPr>
-      </w:pPr>
-      <w:r>
-        <w:rPr>
-          <w:rFonts w:ascii="Arial" w:hAnsi="Arial" w:cs="Arial"/>
-          <w:sz w:val="22"/>
-          <w:szCs w:val="22"/>
-        </w:rPr>
-      </w:r>
-      <w:r>
-        <w:rPr>
-          <w:rFonts w:ascii="Arial" w:hAnsi="Arial" w:cs="Arial"/>
-          <w:sz w:val="22"/>
-          <w:szCs w:val="22"/>
-        </w:rPr>
-      </w:r>
-      <w:r>
-        <w:rPr>
-          <w:rFonts w:ascii="Arial" w:hAnsi="Arial" w:cs="Arial"/>
-          <w:sz w:val="22"/>
-          <w:szCs w:val="22"/>
-        </w:rPr>
-      </w:r>
+        <w:pBdr/>
+        <w:spacing/>
+        <w:ind/>
+        <w:rPr/>
+      </w:pPr>
+      <w:r/>
+      <w:r/>
     </w:p>
     <w:sectPr>
       <w:footnotePr/>

</xml_diff>